<commit_message>
Update additional queries to obtain solution to the questions
</commit_message>
<xml_diff>
--- a/Queries.docx
+++ b/Queries.docx
@@ -619,6 +619,789 @@
         </w:rPr>
         <w:tab/>
         <w:t>4a.</w:t>
+      </w:r>
+      <w:r>
+        <w:rPr>
+          <w:lang w:val="en-US"/>
+        </w:rPr>
+        <w:t xml:space="preserve"> Create an overview of</w:t>
+      </w:r>
+      <w:r>
+        <w:rPr>
+          <w:lang w:val="en-US"/>
+        </w:rPr>
+        <w:t xml:space="preserve"> how many movies (title) there are in each category.</w:t>
+      </w:r>
+    </w:p>
+    <w:p>
+      <w:pPr>
+        <w:rPr>
+          <w:lang w:val="en-US"/>
+        </w:rPr>
+      </w:pPr>
+      <w:r>
+        <w:rPr>
+          <w:lang w:val="en-US"/>
+        </w:rPr>
+        <w:t xml:space="preserve">Ans: </w:t>
+      </w:r>
+      <w:r>
+        <w:rPr>
+          <w:lang w:val="en-US"/>
+        </w:rPr>
+        <w:t>select name, count(*) from film as f</w:t>
+      </w:r>
+    </w:p>
+    <w:p>
+      <w:pPr>
+        <w:rPr>
+          <w:lang w:val="en-US"/>
+        </w:rPr>
+      </w:pPr>
+      <w:r>
+        <w:rPr>
+          <w:lang w:val="en-US"/>
+        </w:rPr>
+        <w:t>left join film_category as fc</w:t>
+      </w:r>
+    </w:p>
+    <w:p>
+      <w:pPr>
+        <w:rPr>
+          <w:lang w:val="en-US"/>
+        </w:rPr>
+      </w:pPr>
+      <w:r>
+        <w:rPr>
+          <w:lang w:val="en-US"/>
+        </w:rPr>
+        <w:t>on f.film_id = fc.film_id</w:t>
+      </w:r>
+    </w:p>
+    <w:p>
+      <w:pPr>
+        <w:rPr>
+          <w:lang w:val="en-US"/>
+        </w:rPr>
+      </w:pPr>
+      <w:r>
+        <w:rPr>
+          <w:lang w:val="en-US"/>
+        </w:rPr>
+        <w:t>left join category c</w:t>
+      </w:r>
+    </w:p>
+    <w:p>
+      <w:pPr>
+        <w:rPr>
+          <w:lang w:val="en-US"/>
+        </w:rPr>
+      </w:pPr>
+      <w:r>
+        <w:rPr>
+          <w:lang w:val="en-US"/>
+        </w:rPr>
+        <w:t>on c.category_id = fc.category_id</w:t>
+      </w:r>
+    </w:p>
+    <w:p>
+      <w:pPr>
+        <w:rPr>
+          <w:lang w:val="en-US"/>
+        </w:rPr>
+      </w:pPr>
+      <w:r>
+        <w:rPr>
+          <w:lang w:val="en-US"/>
+        </w:rPr>
+        <w:t>group by name</w:t>
+      </w:r>
+    </w:p>
+    <w:p>
+      <w:pPr>
+        <w:rPr>
+          <w:lang w:val="en-US"/>
+        </w:rPr>
+      </w:pPr>
+      <w:r>
+        <w:rPr>
+          <w:lang w:val="en-US"/>
+        </w:rPr>
+        <w:t>order by count(*) desc</w:t>
+      </w:r>
+    </w:p>
+    <w:p>
+      <w:pPr>
+        <w:rPr>
+          <w:lang w:val="en-US"/>
+        </w:rPr>
+      </w:pPr>
+      <w:r>
+        <w:rPr>
+          <w:lang w:val="en-US"/>
+        </w:rPr>
+        <w:t xml:space="preserve">             4b. Which </w:t>
+      </w:r>
+      <w:r>
+        <w:rPr>
+          <w:lang w:val="en-US"/>
+        </w:rPr>
+        <w:t xml:space="preserve">category is the most common </w:t>
+      </w:r>
+      <w:r>
+        <w:rPr>
+          <w:lang w:val="en-US"/>
+        </w:rPr>
+        <w:t>among the</w:t>
+      </w:r>
+      <w:r>
+        <w:rPr>
+          <w:lang w:val="en-US"/>
+        </w:rPr>
+        <w:t xml:space="preserve"> films?</w:t>
+      </w:r>
+    </w:p>
+    <w:p>
+      <w:pPr>
+        <w:rPr>
+          <w:lang w:val="en-US"/>
+        </w:rPr>
+      </w:pPr>
+      <w:r>
+        <w:rPr>
+          <w:lang w:val="en-US"/>
+        </w:rPr>
+        <w:t>Ans: Sports, 74</w:t>
+      </w:r>
+    </w:p>
+    <w:p>
+      <w:pPr>
+        <w:rPr>
+          <w:lang w:val="en-US"/>
+        </w:rPr>
+      </w:pPr>
+    </w:p>
+    <w:p>
+      <w:pPr>
+        <w:rPr>
+          <w:lang w:val="en-US"/>
+        </w:rPr>
+      </w:pPr>
+      <w:r>
+        <w:rPr>
+          <w:lang w:val="en-US"/>
+        </w:rPr>
+        <w:tab/>
+        <w:t>5a. Create an overview of the actors first and last names and in how many movies they appear.</w:t>
+      </w:r>
+    </w:p>
+    <w:p>
+      <w:pPr>
+        <w:rPr>
+          <w:lang w:val="en-US"/>
+        </w:rPr>
+      </w:pPr>
+      <w:r>
+        <w:rPr>
+          <w:lang w:val="en-US"/>
+        </w:rPr>
+        <w:t xml:space="preserve">Ans: </w:t>
+      </w:r>
+      <w:r>
+        <w:rPr>
+          <w:lang w:val="en-US"/>
+        </w:rPr>
+        <w:t>select first_name, last_name, count(film_id) as num_of_movies from actor as a</w:t>
+      </w:r>
+    </w:p>
+    <w:p>
+      <w:pPr>
+        <w:rPr>
+          <w:lang w:val="en-US"/>
+        </w:rPr>
+      </w:pPr>
+      <w:r>
+        <w:rPr>
+          <w:lang w:val="en-US"/>
+        </w:rPr>
+        <w:t>left join film_actor as fa</w:t>
+      </w:r>
+    </w:p>
+    <w:p>
+      <w:pPr>
+        <w:rPr>
+          <w:lang w:val="en-US"/>
+        </w:rPr>
+      </w:pPr>
+      <w:r>
+        <w:rPr>
+          <w:lang w:val="en-US"/>
+        </w:rPr>
+        <w:t>on a.actor_id = fa.actor_id</w:t>
+      </w:r>
+    </w:p>
+    <w:p>
+      <w:pPr>
+        <w:rPr>
+          <w:lang w:val="en-US"/>
+        </w:rPr>
+      </w:pPr>
+      <w:r>
+        <w:rPr>
+          <w:lang w:val="en-US"/>
+        </w:rPr>
+        <w:t>group by first_name, last_name</w:t>
+      </w:r>
+    </w:p>
+    <w:p>
+      <w:pPr>
+        <w:rPr>
+          <w:lang w:val="en-US"/>
+        </w:rPr>
+      </w:pPr>
+      <w:r>
+        <w:rPr>
+          <w:lang w:val="en-US"/>
+        </w:rPr>
+        <w:t>order by num_of_movies desc</w:t>
+      </w:r>
+    </w:p>
+    <w:p>
+      <w:pPr>
+        <w:rPr>
+          <w:lang w:val="en-US"/>
+        </w:rPr>
+      </w:pPr>
+    </w:p>
+    <w:p>
+      <w:pPr>
+        <w:rPr>
+          <w:lang w:val="en-US"/>
+        </w:rPr>
+      </w:pPr>
+      <w:r>
+        <w:rPr>
+          <w:lang w:val="en-US"/>
+        </w:rPr>
+        <w:tab/>
+        <w:t>5b. Which actor is part of the most movies</w:t>
+      </w:r>
+      <w:r>
+        <w:rPr>
+          <w:lang w:val="en-US"/>
+        </w:rPr>
+        <w:t>?</w:t>
+      </w:r>
+    </w:p>
+    <w:p>
+      <w:pPr>
+        <w:rPr>
+          <w:lang w:val="en-US"/>
+        </w:rPr>
+      </w:pPr>
+      <w:r>
+        <w:rPr>
+          <w:lang w:val="en-US"/>
+        </w:rPr>
+        <w:t>Ans: Susan Davies. 54 movies</w:t>
+      </w:r>
+    </w:p>
+    <w:p>
+      <w:pPr>
+        <w:rPr>
+          <w:lang w:val="en-US"/>
+        </w:rPr>
+      </w:pPr>
+    </w:p>
+    <w:p>
+      <w:pPr>
+        <w:rPr>
+          <w:lang w:val="en-US"/>
+        </w:rPr>
+      </w:pPr>
+      <w:r>
+        <w:rPr>
+          <w:lang w:val="en-US"/>
+        </w:rPr>
+        <w:tab/>
+        <w:t>6a. Create an overview of the addresses that are not associated to any customer.</w:t>
+      </w:r>
+    </w:p>
+    <w:p>
+      <w:pPr>
+        <w:rPr>
+          <w:lang w:val="en-US"/>
+        </w:rPr>
+      </w:pPr>
+      <w:r>
+        <w:rPr>
+          <w:lang w:val="en-US"/>
+        </w:rPr>
+        <w:t xml:space="preserve">Ans: </w:t>
+      </w:r>
+      <w:r>
+        <w:rPr>
+          <w:lang w:val="en-US"/>
+        </w:rPr>
+        <w:tab/>
+        <w:t>select count(*) from (select * from customer as c</w:t>
+      </w:r>
+    </w:p>
+    <w:p>
+      <w:pPr>
+        <w:rPr>
+          <w:lang w:val="en-US"/>
+        </w:rPr>
+      </w:pPr>
+      <w:r>
+        <w:rPr>
+          <w:lang w:val="en-US"/>
+        </w:rPr>
+        <w:tab/>
+        <w:t>full outer join address as a</w:t>
+      </w:r>
+    </w:p>
+    <w:p>
+      <w:pPr>
+        <w:rPr>
+          <w:lang w:val="en-US"/>
+        </w:rPr>
+      </w:pPr>
+      <w:r>
+        <w:rPr>
+          <w:lang w:val="en-US"/>
+        </w:rPr>
+        <w:tab/>
+        <w:t>on c.address_id = a.address_id</w:t>
+      </w:r>
+    </w:p>
+    <w:p>
+      <w:pPr>
+        <w:rPr>
+          <w:lang w:val="en-US"/>
+        </w:rPr>
+      </w:pPr>
+      <w:r>
+        <w:rPr>
+          <w:lang w:val="en-US"/>
+        </w:rPr>
+        <w:lastRenderedPageBreak/>
+        <w:tab/>
+        <w:t>where c.customer_id is null)</w:t>
+      </w:r>
+      <w:r>
+        <w:rPr>
+          <w:lang w:val="en-US"/>
+        </w:rPr>
+        <w:tab/>
+        <w:t>6b. How many addresses are those?</w:t>
+      </w:r>
+    </w:p>
+    <w:p>
+      <w:pPr>
+        <w:rPr>
+          <w:lang w:val="en-US"/>
+        </w:rPr>
+      </w:pPr>
+      <w:r>
+        <w:rPr>
+          <w:lang w:val="en-US"/>
+        </w:rPr>
+        <w:t>Ans: 4</w:t>
+      </w:r>
+    </w:p>
+    <w:p>
+      <w:pPr>
+        <w:rPr>
+          <w:lang w:val="en-US"/>
+        </w:rPr>
+      </w:pPr>
+    </w:p>
+    <w:p>
+      <w:pPr>
+        <w:rPr>
+          <w:lang w:val="en-US"/>
+        </w:rPr>
+      </w:pPr>
+      <w:r>
+        <w:rPr>
+          <w:lang w:val="en-US"/>
+        </w:rPr>
+        <w:tab/>
+        <w:t>7a. Create an overview of cities and how much sales (sum of amount) have occurred there.</w:t>
+      </w:r>
+    </w:p>
+    <w:p>
+      <w:pPr>
+        <w:rPr>
+          <w:lang w:val="en-US"/>
+        </w:rPr>
+      </w:pPr>
+      <w:r>
+        <w:rPr>
+          <w:lang w:val="en-US"/>
+        </w:rPr>
+        <w:t xml:space="preserve">Ans: </w:t>
+      </w:r>
+      <w:r>
+        <w:rPr>
+          <w:lang w:val="en-US"/>
+        </w:rPr>
+        <w:t>select ci.city, sum(amount) from customer cu</w:t>
+      </w:r>
+    </w:p>
+    <w:p>
+      <w:pPr>
+        <w:rPr>
+          <w:lang w:val="en-US"/>
+        </w:rPr>
+      </w:pPr>
+      <w:r>
+        <w:rPr>
+          <w:lang w:val="en-US"/>
+        </w:rPr>
+        <w:t>left join address a</w:t>
+      </w:r>
+    </w:p>
+    <w:p>
+      <w:pPr>
+        <w:rPr>
+          <w:lang w:val="en-US"/>
+        </w:rPr>
+      </w:pPr>
+      <w:r>
+        <w:rPr>
+          <w:lang w:val="en-US"/>
+        </w:rPr>
+        <w:t>on cu.address_id = a.address_id</w:t>
+      </w:r>
+    </w:p>
+    <w:p>
+      <w:pPr>
+        <w:rPr>
+          <w:lang w:val="en-US"/>
+        </w:rPr>
+      </w:pPr>
+      <w:r>
+        <w:rPr>
+          <w:lang w:val="en-US"/>
+        </w:rPr>
+        <w:t>left join city as ci</w:t>
+      </w:r>
+    </w:p>
+    <w:p>
+      <w:pPr>
+        <w:rPr>
+          <w:lang w:val="en-US"/>
+        </w:rPr>
+      </w:pPr>
+      <w:r>
+        <w:rPr>
+          <w:lang w:val="en-US"/>
+        </w:rPr>
+        <w:t>on a.city_id = ci.city_id</w:t>
+      </w:r>
+    </w:p>
+    <w:p>
+      <w:pPr>
+        <w:rPr>
+          <w:lang w:val="en-US"/>
+        </w:rPr>
+      </w:pPr>
+      <w:r>
+        <w:rPr>
+          <w:lang w:val="en-US"/>
+        </w:rPr>
+        <w:t>left join payment as pa</w:t>
+      </w:r>
+    </w:p>
+    <w:p>
+      <w:pPr>
+        <w:rPr>
+          <w:lang w:val="en-US"/>
+        </w:rPr>
+      </w:pPr>
+      <w:r>
+        <w:rPr>
+          <w:lang w:val="en-US"/>
+        </w:rPr>
+        <w:t>on cu.customer_id = pa.customer_id</w:t>
+      </w:r>
+    </w:p>
+    <w:p>
+      <w:pPr>
+        <w:rPr>
+          <w:lang w:val="en-US"/>
+        </w:rPr>
+      </w:pPr>
+      <w:r>
+        <w:rPr>
+          <w:lang w:val="en-US"/>
+        </w:rPr>
+        <w:t>group by ci.city</w:t>
+      </w:r>
+    </w:p>
+    <w:p>
+      <w:pPr>
+        <w:rPr>
+          <w:lang w:val="en-US"/>
+        </w:rPr>
+      </w:pPr>
+      <w:r>
+        <w:rPr>
+          <w:lang w:val="en-US"/>
+        </w:rPr>
+        <w:t>order by sum(amount) desc</w:t>
+      </w:r>
+    </w:p>
+    <w:p>
+      <w:pPr>
+        <w:rPr>
+          <w:lang w:val="en-US"/>
+        </w:rPr>
+      </w:pPr>
+      <w:r>
+        <w:rPr>
+          <w:lang w:val="en-US"/>
+        </w:rPr>
+        <w:tab/>
+        <w:t>7b. Which city has the most sales</w:t>
+      </w:r>
+    </w:p>
+    <w:p>
+      <w:pPr>
+        <w:rPr>
+          <w:lang w:val="en-US"/>
+        </w:rPr>
+      </w:pPr>
+      <w:r>
+        <w:rPr>
+          <w:lang w:val="en-US"/>
+        </w:rPr>
+        <w:t>Ans: Cape Coral (221.55)</w:t>
+      </w:r>
+    </w:p>
+    <w:p>
+      <w:pPr>
+        <w:rPr>
+          <w:lang w:val="en-US"/>
+        </w:rPr>
+      </w:pPr>
+    </w:p>
+    <w:p>
+      <w:pPr>
+        <w:rPr>
+          <w:lang w:val="en-US"/>
+        </w:rPr>
+      </w:pPr>
+      <w:r>
+        <w:rPr>
+          <w:lang w:val="en-US"/>
+        </w:rPr>
+        <w:tab/>
+        <w:t>8a. Create an overview of the revenue (sum of amount) made by customers grouped by a column in the format ‘country, city’</w:t>
+      </w:r>
+    </w:p>
+    <w:p>
+      <w:pPr>
+        <w:rPr>
+          <w:lang w:val="en-US"/>
+        </w:rPr>
+      </w:pPr>
+      <w:r>
+        <w:rPr>
+          <w:lang w:val="en-US"/>
+        </w:rPr>
+        <w:t xml:space="preserve">Ans: </w:t>
+      </w:r>
+      <w:r>
+        <w:rPr>
+          <w:lang w:val="en-US"/>
+        </w:rPr>
+        <w:t>select co.country || ', ' || ci.city as country_city, sum(amount) as total from customer cu</w:t>
+      </w:r>
+    </w:p>
+    <w:p>
+      <w:pPr>
+        <w:rPr>
+          <w:lang w:val="en-US"/>
+        </w:rPr>
+      </w:pPr>
+      <w:r>
+        <w:rPr>
+          <w:lang w:val="en-US"/>
+        </w:rPr>
+        <w:t>left join address a</w:t>
+      </w:r>
+    </w:p>
+    <w:p>
+      <w:pPr>
+        <w:rPr>
+          <w:lang w:val="en-US"/>
+        </w:rPr>
+      </w:pPr>
+      <w:r>
+        <w:rPr>
+          <w:lang w:val="en-US"/>
+        </w:rPr>
+        <w:t>on cu.address_id = a.address_id</w:t>
+      </w:r>
+    </w:p>
+    <w:p>
+      <w:pPr>
+        <w:rPr>
+          <w:lang w:val="en-US"/>
+        </w:rPr>
+      </w:pPr>
+      <w:r>
+        <w:rPr>
+          <w:lang w:val="en-US"/>
+        </w:rPr>
+        <w:t>left join city as ci</w:t>
+      </w:r>
+    </w:p>
+    <w:p>
+      <w:pPr>
+        <w:rPr>
+          <w:lang w:val="en-US"/>
+        </w:rPr>
+      </w:pPr>
+      <w:r>
+        <w:rPr>
+          <w:lang w:val="en-US"/>
+        </w:rPr>
+        <w:t>on a.city_id = ci.city_id</w:t>
+      </w:r>
+    </w:p>
+    <w:p>
+      <w:pPr>
+        <w:rPr>
+          <w:lang w:val="en-US"/>
+        </w:rPr>
+      </w:pPr>
+      <w:r>
+        <w:rPr>
+          <w:lang w:val="en-US"/>
+        </w:rPr>
+        <w:t>left join payment as pa</w:t>
+      </w:r>
+    </w:p>
+    <w:p>
+      <w:pPr>
+        <w:rPr>
+          <w:lang w:val="en-US"/>
+        </w:rPr>
+      </w:pPr>
+      <w:r>
+        <w:rPr>
+          <w:lang w:val="en-US"/>
+        </w:rPr>
+        <w:t>on cu.customer_id = pa.customer_id</w:t>
+      </w:r>
+    </w:p>
+    <w:p>
+      <w:pPr>
+        <w:rPr>
+          <w:lang w:val="en-US"/>
+        </w:rPr>
+      </w:pPr>
+      <w:r>
+        <w:rPr>
+          <w:lang w:val="en-US"/>
+        </w:rPr>
+        <w:t>left join country as co</w:t>
+      </w:r>
+    </w:p>
+    <w:p>
+      <w:pPr>
+        <w:rPr>
+          <w:lang w:val="en-US"/>
+        </w:rPr>
+      </w:pPr>
+      <w:r>
+        <w:rPr>
+          <w:lang w:val="en-US"/>
+        </w:rPr>
+        <w:t>on ci.country_id = co.country_id</w:t>
+      </w:r>
+    </w:p>
+    <w:p>
+      <w:pPr>
+        <w:rPr>
+          <w:lang w:val="en-US"/>
+        </w:rPr>
+      </w:pPr>
+      <w:r>
+        <w:rPr>
+          <w:lang w:val="en-US"/>
+        </w:rPr>
+        <w:t>group by country_city</w:t>
+      </w:r>
+    </w:p>
+    <w:p>
+      <w:pPr>
+        <w:rPr>
+          <w:lang w:val="en-US"/>
+        </w:rPr>
+      </w:pPr>
+      <w:r>
+        <w:rPr>
+          <w:lang w:val="en-US"/>
+        </w:rPr>
+        <w:t>order by  total</w:t>
+      </w:r>
+    </w:p>
+    <w:p>
+      <w:pPr>
+        <w:rPr>
+          <w:lang w:val="en-US"/>
+        </w:rPr>
+      </w:pPr>
+    </w:p>
+    <w:p>
+      <w:pPr>
+        <w:rPr>
+          <w:lang w:val="en-US"/>
+        </w:rPr>
+      </w:pPr>
+      <w:r>
+        <w:rPr>
+          <w:lang w:val="en-US"/>
+        </w:rPr>
+        <w:tab/>
+        <w:t>8b. Which country, city had the least sales</w:t>
+      </w:r>
+    </w:p>
+    <w:p>
+      <w:pPr>
+        <w:rPr>
+          <w:lang w:val="en-US"/>
+        </w:rPr>
+      </w:pPr>
+      <w:r>
+        <w:rPr>
+          <w:lang w:val="en-US"/>
+        </w:rPr>
+        <w:lastRenderedPageBreak/>
+        <w:t xml:space="preserve">Ans: </w:t>
+      </w:r>
+      <w:r>
+        <w:rPr>
+          <w:lang w:val="en-US"/>
+        </w:rPr>
+        <w:t>United States, Tallahassee</w:t>
+      </w:r>
+      <w:r>
+        <w:rPr>
+          <w:lang w:val="en-US"/>
+        </w:rPr>
+        <w:t xml:space="preserve">, </w:t>
+      </w:r>
+      <w:r>
+        <w:rPr>
+          <w:lang w:val="en-US"/>
+        </w:rPr>
+        <w:t>50.85</w:t>
       </w:r>
     </w:p>
     <w:sectPr>

</xml_diff>